<commit_message>
20201208 - modify ppt
</commit_message>
<xml_diff>
--- a/회의록/회의록.docx
+++ b/회의록/회의록.docx
@@ -1871,9 +1871,6 @@
           <w:p>
             <w:pPr>
               <w:cnfStyle w:val="000000000000" w:firstRow="0" w:lastRow="0" w:firstColumn="0" w:lastColumn="0" w:oddVBand="0" w:evenVBand="0" w:oddHBand="0" w:evenHBand="0" w:firstRowFirstColumn="0" w:firstRowLastColumn="0" w:lastRowFirstColumn="0" w:lastRowLastColumn="0"/>
-              <w:rPr>
-                <w:rFonts w:hint="eastAsia"/>
-              </w:rPr>
             </w:pPr>
           </w:p>
           <w:p>
@@ -1901,9 +1898,6 @@
           <w:p>
             <w:pPr>
               <w:cnfStyle w:val="000000000000" w:firstRow="0" w:lastRow="0" w:firstColumn="0" w:lastColumn="0" w:oddVBand="0" w:evenVBand="0" w:oddHBand="0" w:evenHBand="0" w:firstRowFirstColumn="0" w:firstRowLastColumn="0" w:lastRowFirstColumn="0" w:lastRowLastColumn="0"/>
-              <w:rPr>
-                <w:rFonts w:hint="eastAsia"/>
-              </w:rPr>
             </w:pPr>
             <w:r>
               <w:rPr>
@@ -1914,27 +1908,31 @@
             <w:r>
               <w:t xml:space="preserve"> </w:t>
             </w:r>
-            <w:proofErr w:type="spellStart"/>
-            <w:r>
-              <w:rPr>
-                <w:rFonts w:hint="eastAsia"/>
-              </w:rPr>
-              <w:t>맵크기</w:t>
-            </w:r>
-            <w:proofErr w:type="spellEnd"/>
-            <w:r>
-              <w:rPr>
-                <w:rFonts w:hint="eastAsia"/>
-              </w:rPr>
-              <w:t>,</w:t>
-            </w:r>
-            <w:r>
+            <w:r>
+              <w:rPr>
+                <w:rFonts w:hint="eastAsia"/>
+              </w:rPr>
+              <w:t>맵</w:t>
+            </w:r>
+            <w:r>
+              <w:rPr>
+                <w:rFonts w:hint="eastAsia"/>
+              </w:rPr>
               <w:t xml:space="preserve"> </w:t>
             </w:r>
             <w:r>
               <w:rPr>
                 <w:rFonts w:hint="eastAsia"/>
               </w:rPr>
+              <w:t>크기,</w:t>
+            </w:r>
+            <w:r>
+              <w:t xml:space="preserve"> </w:t>
+            </w:r>
+            <w:r>
+              <w:rPr>
+                <w:rFonts w:hint="eastAsia"/>
+              </w:rPr>
               <w:t>맵 구조,</w:t>
             </w:r>
             <w:r>
@@ -1959,9 +1957,6 @@
           <w:p>
             <w:pPr>
               <w:cnfStyle w:val="000000000000" w:firstRow="0" w:lastRow="0" w:firstColumn="0" w:lastColumn="0" w:oddVBand="0" w:evenVBand="0" w:oddHBand="0" w:evenHBand="0" w:firstRowFirstColumn="0" w:firstRowLastColumn="0" w:lastRowFirstColumn="0" w:lastRowLastColumn="0"/>
-              <w:rPr>
-                <w:rFonts w:hint="eastAsia"/>
-              </w:rPr>
             </w:pPr>
             <w:r>
               <w:rPr>
@@ -2001,6 +1996,30 @@
             <w:pPr>
               <w:jc w:val="center"/>
             </w:pPr>
+            <w:r>
+              <w:rPr>
+                <w:rFonts w:hint="eastAsia"/>
+              </w:rPr>
+              <w:t>1</w:t>
+            </w:r>
+            <w:r>
+              <w:t>2</w:t>
+            </w:r>
+            <w:r>
+              <w:rPr>
+                <w:rFonts w:hint="eastAsia"/>
+              </w:rPr>
+              <w:t>.</w:t>
+            </w:r>
+            <w:r>
+              <w:t>02(</w:t>
+            </w:r>
+            <w:r>
+              <w:rPr>
+                <w:rFonts w:hint="eastAsia"/>
+              </w:rPr>
+              <w:t>수)</w:t>
+            </w:r>
           </w:p>
         </w:tc>
         <w:tc>
@@ -2011,6 +2030,721 @@
           <w:p>
             <w:pPr>
               <w:cnfStyle w:val="000000100000" w:firstRow="0" w:lastRow="0" w:firstColumn="0" w:lastColumn="0" w:oddVBand="0" w:evenVBand="0" w:oddHBand="1" w:evenHBand="0" w:firstRowFirstColumn="0" w:firstRowLastColumn="0" w:lastRowFirstColumn="0" w:lastRowLastColumn="0"/>
+            </w:pPr>
+            <w:r>
+              <w:rPr>
+                <w:rFonts w:hint="eastAsia"/>
+              </w:rPr>
+              <w:t>메인</w:t>
+            </w:r>
+            <w:r>
+              <w:t xml:space="preserve"> 오브젝트</w:t>
+            </w:r>
+          </w:p>
+          <w:p>
+            <w:pPr>
+              <w:cnfStyle w:val="000000100000" w:firstRow="0" w:lastRow="0" w:firstColumn="0" w:lastColumn="0" w:oddVBand="0" w:evenVBand="0" w:oddHBand="1" w:evenHBand="0" w:firstRowFirstColumn="0" w:firstRowLastColumn="0" w:lastRowFirstColumn="0" w:lastRowLastColumn="0"/>
+            </w:pPr>
+            <w:hyperlink r:id="rId7" w:history="1">
+              <w:r>
+                <w:rPr>
+                  <w:rStyle w:val="a7"/>
+                </w:rPr>
+                <w:t>https://assetstore.unity.com/packages/3d/environments/historic/polylised-medieval-desert-city-94557</w:t>
+              </w:r>
+            </w:hyperlink>
+          </w:p>
+          <w:p>
+            <w:pPr>
+              <w:cnfStyle w:val="000000100000" w:firstRow="0" w:lastRow="0" w:firstColumn="0" w:lastColumn="0" w:oddVBand="0" w:evenVBand="0" w:oddHBand="1" w:evenHBand="0" w:firstRowFirstColumn="0" w:firstRowLastColumn="0" w:lastRowFirstColumn="0" w:lastRowLastColumn="0"/>
+            </w:pPr>
+            <w:r>
+              <w:rPr>
+                <w:rFonts w:hint="eastAsia"/>
+              </w:rPr>
+              <w:t>서브</w:t>
+            </w:r>
+            <w:r>
+              <w:t xml:space="preserve"> 오브젝트</w:t>
+            </w:r>
+          </w:p>
+          <w:p>
+            <w:pPr>
+              <w:cnfStyle w:val="000000100000" w:firstRow="0" w:lastRow="0" w:firstColumn="0" w:lastColumn="0" w:oddVBand="0" w:evenVBand="0" w:oddHBand="1" w:evenHBand="0" w:firstRowFirstColumn="0" w:firstRowLastColumn="0" w:lastRowFirstColumn="0" w:lastRowLastColumn="0"/>
+            </w:pPr>
+            <w:hyperlink r:id="rId8" w:history="1">
+              <w:r>
+                <w:rPr>
+                  <w:rStyle w:val="a7"/>
+                </w:rPr>
+                <w:t>https://assetstore.unity.com/packages/3d/environments/historic/polylised-medieval-desert-city-94557</w:t>
+              </w:r>
+            </w:hyperlink>
+          </w:p>
+          <w:p>
+            <w:pPr>
+              <w:cnfStyle w:val="000000100000" w:firstRow="0" w:lastRow="0" w:firstColumn="0" w:lastColumn="0" w:oddVBand="0" w:evenVBand="0" w:oddHBand="1" w:evenHBand="0" w:firstRowFirstColumn="0" w:firstRowLastColumn="0" w:lastRowFirstColumn="0" w:lastRowLastColumn="0"/>
+            </w:pPr>
+          </w:p>
+          <w:p>
+            <w:pPr>
+              <w:cnfStyle w:val="000000100000" w:firstRow="0" w:lastRow="0" w:firstColumn="0" w:lastColumn="0" w:oddVBand="0" w:evenVBand="0" w:oddHBand="1" w:evenHBand="0" w:firstRowFirstColumn="0" w:firstRowLastColumn="0" w:lastRowFirstColumn="0" w:lastRowLastColumn="0"/>
+            </w:pPr>
+            <w:r>
+              <w:rPr>
+                <w:rFonts w:hint="eastAsia"/>
+              </w:rPr>
+              <w:t>스킬</w:t>
+            </w:r>
+          </w:p>
+          <w:p>
+            <w:pPr>
+              <w:cnfStyle w:val="000000100000" w:firstRow="0" w:lastRow="0" w:firstColumn="0" w:lastColumn="0" w:oddVBand="0" w:evenVBand="0" w:oddHBand="1" w:evenHBand="0" w:firstRowFirstColumn="0" w:firstRowLastColumn="0" w:lastRowFirstColumn="0" w:lastRowLastColumn="0"/>
+            </w:pPr>
+            <w:r>
+              <w:rPr>
+                <w:rFonts w:hint="eastAsia"/>
+              </w:rPr>
+              <w:t>불</w:t>
+            </w:r>
+          </w:p>
+          <w:p>
+            <w:pPr>
+              <w:cnfStyle w:val="000000100000" w:firstRow="0" w:lastRow="0" w:firstColumn="0" w:lastColumn="0" w:oddVBand="0" w:evenVBand="0" w:oddHBand="1" w:evenHBand="0" w:firstRowFirstColumn="0" w:firstRowLastColumn="0" w:lastRowFirstColumn="0" w:lastRowLastColumn="0"/>
+            </w:pPr>
+            <w:r>
+              <w:rPr>
+                <w:rFonts w:hint="eastAsia"/>
+              </w:rPr>
+              <w:t>불길</w:t>
+            </w:r>
+          </w:p>
+          <w:p>
+            <w:pPr>
+              <w:cnfStyle w:val="000000100000" w:firstRow="0" w:lastRow="0" w:firstColumn="0" w:lastColumn="0" w:oddVBand="0" w:evenVBand="0" w:oddHBand="1" w:evenHBand="0" w:firstRowFirstColumn="0" w:firstRowLastColumn="0" w:lastRowFirstColumn="0" w:lastRowLastColumn="0"/>
+            </w:pPr>
+            <w:proofErr w:type="spellStart"/>
+            <w:r>
+              <w:rPr>
+                <w:rFonts w:hint="eastAsia"/>
+              </w:rPr>
+              <w:t>브레스</w:t>
+            </w:r>
+            <w:proofErr w:type="spellEnd"/>
+          </w:p>
+          <w:p>
+            <w:pPr>
+              <w:cnfStyle w:val="000000100000" w:firstRow="0" w:lastRow="0" w:firstColumn="0" w:lastColumn="0" w:oddVBand="0" w:evenVBand="0" w:oddHBand="1" w:evenHBand="0" w:firstRowFirstColumn="0" w:firstRowLastColumn="0" w:lastRowFirstColumn="0" w:lastRowLastColumn="0"/>
+            </w:pPr>
+          </w:p>
+          <w:p>
+            <w:pPr>
+              <w:cnfStyle w:val="000000100000" w:firstRow="0" w:lastRow="0" w:firstColumn="0" w:lastColumn="0" w:oddVBand="0" w:evenVBand="0" w:oddHBand="1" w:evenHBand="0" w:firstRowFirstColumn="0" w:firstRowLastColumn="0" w:lastRowFirstColumn="0" w:lastRowLastColumn="0"/>
+            </w:pPr>
+            <w:r>
+              <w:rPr>
+                <w:rFonts w:hint="eastAsia"/>
+              </w:rPr>
+              <w:t>얼음</w:t>
+            </w:r>
+          </w:p>
+          <w:p>
+            <w:pPr>
+              <w:cnfStyle w:val="000000100000" w:firstRow="0" w:lastRow="0" w:firstColumn="0" w:lastColumn="0" w:oddVBand="0" w:evenVBand="0" w:oddHBand="1" w:evenHBand="0" w:firstRowFirstColumn="0" w:firstRowLastColumn="0" w:lastRowFirstColumn="0" w:lastRowLastColumn="0"/>
+            </w:pPr>
+            <w:r>
+              <w:rPr>
+                <w:rFonts w:hint="eastAsia"/>
+              </w:rPr>
+              <w:t>얼리는</w:t>
+            </w:r>
+            <w:r>
+              <w:t xml:space="preserve"> 구체 던지기</w:t>
+            </w:r>
+          </w:p>
+          <w:p>
+            <w:pPr>
+              <w:cnfStyle w:val="000000100000" w:firstRow="0" w:lastRow="0" w:firstColumn="0" w:lastColumn="0" w:oddVBand="0" w:evenVBand="0" w:oddHBand="1" w:evenHBand="0" w:firstRowFirstColumn="0" w:firstRowLastColumn="0" w:lastRowFirstColumn="0" w:lastRowLastColumn="0"/>
+            </w:pPr>
+            <w:r>
+              <w:rPr>
+                <w:rFonts w:hint="eastAsia"/>
+              </w:rPr>
+              <w:t>블리자드</w:t>
+            </w:r>
+          </w:p>
+          <w:p>
+            <w:pPr>
+              <w:cnfStyle w:val="000000100000" w:firstRow="0" w:lastRow="0" w:firstColumn="0" w:lastColumn="0" w:oddVBand="0" w:evenVBand="0" w:oddHBand="1" w:evenHBand="0" w:firstRowFirstColumn="0" w:firstRowLastColumn="0" w:lastRowFirstColumn="0" w:lastRowLastColumn="0"/>
+            </w:pPr>
+          </w:p>
+          <w:p>
+            <w:pPr>
+              <w:cnfStyle w:val="000000100000" w:firstRow="0" w:lastRow="0" w:firstColumn="0" w:lastColumn="0" w:oddVBand="0" w:evenVBand="0" w:oddHBand="1" w:evenHBand="0" w:firstRowFirstColumn="0" w:firstRowLastColumn="0" w:lastRowFirstColumn="0" w:lastRowLastColumn="0"/>
+            </w:pPr>
+            <w:proofErr w:type="spellStart"/>
+            <w:r>
+              <w:rPr>
+                <w:rFonts w:hint="eastAsia"/>
+              </w:rPr>
+              <w:t>흑마법</w:t>
+            </w:r>
+            <w:proofErr w:type="spellEnd"/>
+          </w:p>
+          <w:p>
+            <w:pPr>
+              <w:cnfStyle w:val="000000100000" w:firstRow="0" w:lastRow="0" w:firstColumn="0" w:lastColumn="0" w:oddVBand="0" w:evenVBand="0" w:oddHBand="1" w:evenHBand="0" w:firstRowFirstColumn="0" w:firstRowLastColumn="0" w:lastRowFirstColumn="0" w:lastRowLastColumn="0"/>
+            </w:pPr>
+            <w:proofErr w:type="spellStart"/>
+            <w:r>
+              <w:rPr>
+                <w:rFonts w:hint="eastAsia"/>
+              </w:rPr>
+              <w:t>반중력장</w:t>
+            </w:r>
+            <w:proofErr w:type="spellEnd"/>
+            <w:r>
+              <w:rPr>
+                <w:rFonts w:hint="eastAsia"/>
+              </w:rPr>
+              <w:t xml:space="preserve"> </w:t>
+            </w:r>
+            <w:r>
+              <w:t>(</w:t>
+            </w:r>
+            <w:r>
+              <w:rPr>
+                <w:rFonts w:hint="eastAsia"/>
+              </w:rPr>
+              <w:t>방향키 반대로,</w:t>
+            </w:r>
+            <w:r>
+              <w:t xml:space="preserve"> </w:t>
+            </w:r>
+            <w:r>
+              <w:rPr>
+                <w:rFonts w:hint="eastAsia"/>
+              </w:rPr>
+              <w:t>스턴)</w:t>
+            </w:r>
+          </w:p>
+          <w:p>
+            <w:pPr>
+              <w:cnfStyle w:val="000000100000" w:firstRow="0" w:lastRow="0" w:firstColumn="0" w:lastColumn="0" w:oddVBand="0" w:evenVBand="0" w:oddHBand="1" w:evenHBand="0" w:firstRowFirstColumn="0" w:firstRowLastColumn="0" w:lastRowFirstColumn="0" w:lastRowLastColumn="0"/>
+            </w:pPr>
+            <w:proofErr w:type="spellStart"/>
+            <w:r>
+              <w:rPr>
+                <w:rFonts w:hint="eastAsia"/>
+              </w:rPr>
+              <w:t>드레인</w:t>
+            </w:r>
+            <w:proofErr w:type="spellEnd"/>
+          </w:p>
+        </w:tc>
+      </w:tr>
+      <w:tr>
+        <w:trPr>
+          <w:trHeight w:val="370"/>
+        </w:trPr>
+        <w:tc>
+          <w:tcPr>
+            <w:cnfStyle w:val="001000000000" w:firstRow="0" w:lastRow="0" w:firstColumn="1" w:lastColumn="0" w:oddVBand="0" w:evenVBand="0" w:oddHBand="0" w:evenHBand="0" w:firstRowFirstColumn="0" w:firstRowLastColumn="0" w:lastRowFirstColumn="0" w:lastRowLastColumn="0"/>
+            <w:tcW w:w="1648" w:type="dxa"/>
+            <w:shd w:val="clear" w:color="auto" w:fill="auto"/>
+          </w:tcPr>
+          <w:p>
+            <w:pPr>
+              <w:jc w:val="center"/>
+            </w:pPr>
+            <w:r>
+              <w:rPr>
+                <w:rFonts w:hint="eastAsia"/>
+              </w:rPr>
+              <w:t>1</w:t>
+            </w:r>
+            <w:r>
+              <w:t>2.05(</w:t>
+            </w:r>
+            <w:r>
+              <w:rPr>
+                <w:rFonts w:hint="eastAsia"/>
+              </w:rPr>
+              <w:t>토)</w:t>
+            </w:r>
+          </w:p>
+        </w:tc>
+        <w:tc>
+          <w:tcPr>
+            <w:tcW w:w="8834" w:type="dxa"/>
+            <w:shd w:val="clear" w:color="auto" w:fill="auto"/>
+          </w:tcPr>
+          <w:p>
+            <w:pPr>
+              <w:cnfStyle w:val="000000000000" w:firstRow="0" w:lastRow="0" w:firstColumn="0" w:lastColumn="0" w:oddVBand="0" w:evenVBand="0" w:oddHBand="0" w:evenHBand="0" w:firstRowFirstColumn="0" w:firstRowLastColumn="0" w:lastRowFirstColumn="0" w:lastRowLastColumn="0"/>
+            </w:pPr>
+            <w:r>
+              <w:rPr>
+                <w:rFonts w:hint="eastAsia"/>
+              </w:rPr>
+              <w:t>유니티 데모 제작</w:t>
+            </w:r>
+          </w:p>
+          <w:p>
+            <w:pPr>
+              <w:cnfStyle w:val="000000000000" w:firstRow="0" w:lastRow="0" w:firstColumn="0" w:lastColumn="0" w:oddVBand="0" w:evenVBand="0" w:oddHBand="0" w:evenHBand="0" w:firstRowFirstColumn="0" w:firstRowLastColumn="0" w:lastRowFirstColumn="0" w:lastRowLastColumn="0"/>
+            </w:pPr>
+            <w:proofErr w:type="spellStart"/>
+            <w:r>
+              <w:rPr>
+                <w:rFonts w:hint="eastAsia"/>
+              </w:rPr>
+              <w:t>인게임</w:t>
+            </w:r>
+            <w:proofErr w:type="spellEnd"/>
+            <w:r>
+              <w:rPr>
+                <w:rFonts w:hint="eastAsia"/>
+              </w:rPr>
+              <w:t>1</w:t>
+            </w:r>
+            <w:r>
+              <w:t>, 2</w:t>
+            </w:r>
+            <w:r>
+              <w:rPr>
+                <w:rFonts w:hint="eastAsia"/>
+              </w:rPr>
+              <w:t xml:space="preserve">와 맵 </w:t>
+            </w:r>
+            <w:proofErr w:type="spellStart"/>
+            <w:r>
+              <w:rPr>
+                <w:rFonts w:hint="eastAsia"/>
+              </w:rPr>
+              <w:t>탑뷰</w:t>
+            </w:r>
+            <w:proofErr w:type="spellEnd"/>
+            <w:r>
+              <w:rPr>
+                <w:rFonts w:hint="eastAsia"/>
+              </w:rPr>
+              <w:t xml:space="preserve"> 사진</w:t>
+            </w:r>
+          </w:p>
+          <w:p>
+            <w:pPr>
+              <w:cnfStyle w:val="000000000000" w:firstRow="0" w:lastRow="0" w:firstColumn="0" w:lastColumn="0" w:oddVBand="0" w:evenVBand="0" w:oddHBand="0" w:evenHBand="0" w:firstRowFirstColumn="0" w:firstRowLastColumn="0" w:lastRowFirstColumn="0" w:lastRowLastColumn="0"/>
+            </w:pPr>
+          </w:p>
+          <w:p>
+            <w:pPr>
+              <w:cnfStyle w:val="000000000000" w:firstRow="0" w:lastRow="0" w:firstColumn="0" w:lastColumn="0" w:oddVBand="0" w:evenVBand="0" w:oddHBand="0" w:evenHBand="0" w:firstRowFirstColumn="0" w:firstRowLastColumn="0" w:lastRowFirstColumn="0" w:lastRowLastColumn="0"/>
+            </w:pPr>
+            <w:r>
+              <w:rPr>
+                <w:rFonts w:hint="eastAsia"/>
+              </w:rPr>
+              <w:t>자세한 수치 정립</w:t>
+            </w:r>
+          </w:p>
+          <w:p>
+            <w:pPr>
+              <w:cnfStyle w:val="000000000000" w:firstRow="0" w:lastRow="0" w:firstColumn="0" w:lastColumn="0" w:oddVBand="0" w:evenVBand="0" w:oddHBand="0" w:evenHBand="0" w:firstRowFirstColumn="0" w:firstRowLastColumn="0" w:lastRowFirstColumn="0" w:lastRowLastColumn="0"/>
+            </w:pPr>
+            <w:r>
+              <w:rPr>
+                <w:rFonts w:hint="eastAsia"/>
+              </w:rPr>
+              <w:t xml:space="preserve">맵 크기 </w:t>
+            </w:r>
+            <w:r>
+              <w:t>75 x 75 m^2</w:t>
+            </w:r>
+          </w:p>
+          <w:p>
+            <w:pPr>
+              <w:cnfStyle w:val="000000000000" w:firstRow="0" w:lastRow="0" w:firstColumn="0" w:lastColumn="0" w:oddVBand="0" w:evenVBand="0" w:oddHBand="0" w:evenHBand="0" w:firstRowFirstColumn="0" w:firstRowLastColumn="0" w:lastRowFirstColumn="0" w:lastRowLastColumn="0"/>
+            </w:pPr>
+            <w:r>
+              <w:rPr>
+                <w:rFonts w:hint="eastAsia"/>
+              </w:rPr>
+              <w:t xml:space="preserve">캐릭터 이동속도 </w:t>
+            </w:r>
+            <w:r>
+              <w:t>5m/s</w:t>
+            </w:r>
+          </w:p>
+          <w:p>
+            <w:pPr>
+              <w:cnfStyle w:val="000000000000" w:firstRow="0" w:lastRow="0" w:firstColumn="0" w:lastColumn="0" w:oddVBand="0" w:evenVBand="0" w:oddHBand="0" w:evenHBand="0" w:firstRowFirstColumn="0" w:firstRowLastColumn="0" w:lastRowFirstColumn="0" w:lastRowLastColumn="0"/>
+            </w:pPr>
+            <w:r>
+              <w:rPr>
+                <w:rFonts w:hint="eastAsia"/>
+              </w:rPr>
+              <w:t xml:space="preserve">게임시간 </w:t>
+            </w:r>
+            <w:r>
+              <w:t>5</w:t>
+            </w:r>
+            <w:r>
+              <w:rPr>
+                <w:rFonts w:hint="eastAsia"/>
+              </w:rPr>
+              <w:t>분</w:t>
+            </w:r>
+          </w:p>
+          <w:p>
+            <w:pPr>
+              <w:cnfStyle w:val="000000000000" w:firstRow="0" w:lastRow="0" w:firstColumn="0" w:lastColumn="0" w:oddVBand="0" w:evenVBand="0" w:oddHBand="0" w:evenHBand="0" w:firstRowFirstColumn="0" w:firstRowLastColumn="0" w:lastRowFirstColumn="0" w:lastRowLastColumn="0"/>
+            </w:pPr>
+          </w:p>
+          <w:p>
+            <w:pPr>
+              <w:cnfStyle w:val="000000000000" w:firstRow="0" w:lastRow="0" w:firstColumn="0" w:lastColumn="0" w:oddVBand="0" w:evenVBand="0" w:oddHBand="0" w:evenHBand="0" w:firstRowFirstColumn="0" w:firstRowLastColumn="0" w:lastRowFirstColumn="0" w:lastRowLastColumn="0"/>
+            </w:pPr>
+            <w:proofErr w:type="spellStart"/>
+            <w:r>
+              <w:rPr>
+                <w:rFonts w:hint="eastAsia"/>
+              </w:rPr>
+              <w:t>피피티</w:t>
+            </w:r>
+            <w:proofErr w:type="spellEnd"/>
+            <w:r>
+              <w:rPr>
+                <w:rFonts w:hint="eastAsia"/>
+              </w:rPr>
+              <w:t xml:space="preserve"> 수정</w:t>
+            </w:r>
+          </w:p>
+          <w:p>
+            <w:pPr>
+              <w:cnfStyle w:val="000000000000" w:firstRow="0" w:lastRow="0" w:firstColumn="0" w:lastColumn="0" w:oddVBand="0" w:evenVBand="0" w:oddHBand="0" w:evenHBand="0" w:firstRowFirstColumn="0" w:firstRowLastColumn="0" w:lastRowFirstColumn="0" w:lastRowLastColumn="0"/>
+            </w:pPr>
+          </w:p>
+          <w:p>
+            <w:pPr>
+              <w:cnfStyle w:val="000000000000" w:firstRow="0" w:lastRow="0" w:firstColumn="0" w:lastColumn="0" w:oddVBand="0" w:evenVBand="0" w:oddHBand="0" w:evenHBand="0" w:firstRowFirstColumn="0" w:firstRowLastColumn="0" w:lastRowFirstColumn="0" w:lastRowLastColumn="0"/>
+            </w:pPr>
+            <w:proofErr w:type="spellStart"/>
+            <w:r>
+              <w:rPr>
+                <w:rFonts w:hint="eastAsia"/>
+              </w:rPr>
+              <w:t>다음번</w:t>
+            </w:r>
+            <w:proofErr w:type="spellEnd"/>
+            <w:r>
+              <w:rPr>
+                <w:rFonts w:hint="eastAsia"/>
+              </w:rPr>
+              <w:t xml:space="preserve"> 회의(</w:t>
+            </w:r>
+            <w:r>
+              <w:t>12.08)</w:t>
+            </w:r>
+            <w:r>
+              <w:rPr>
+                <w:rFonts w:hint="eastAsia"/>
+              </w:rPr>
+              <w:t xml:space="preserve"> 때까지 시장성 부분 어떻게 채울 지 구상해오기</w:t>
+            </w:r>
+          </w:p>
+        </w:tc>
+      </w:tr>
+      <w:tr>
+        <w:trPr>
+          <w:cnfStyle w:val="000000100000" w:firstRow="0" w:lastRow="0" w:firstColumn="0" w:lastColumn="0" w:oddVBand="0" w:evenVBand="0" w:oddHBand="1" w:evenHBand="0" w:firstRowFirstColumn="0" w:firstRowLastColumn="0" w:lastRowFirstColumn="0" w:lastRowLastColumn="0"/>
+          <w:trHeight w:val="370"/>
+        </w:trPr>
+        <w:tc>
+          <w:tcPr>
+            <w:cnfStyle w:val="001000000000" w:firstRow="0" w:lastRow="0" w:firstColumn="1" w:lastColumn="0" w:oddVBand="0" w:evenVBand="0" w:oddHBand="0" w:evenHBand="0" w:firstRowFirstColumn="0" w:firstRowLastColumn="0" w:lastRowFirstColumn="0" w:lastRowLastColumn="0"/>
+            <w:tcW w:w="1648" w:type="dxa"/>
+            <w:shd w:val="clear" w:color="auto" w:fill="auto"/>
+          </w:tcPr>
+          <w:p>
+            <w:pPr>
+              <w:jc w:val="center"/>
+              <w:rPr>
+                <w:rFonts w:hint="eastAsia"/>
+              </w:rPr>
+            </w:pPr>
+            <w:r>
+              <w:t>12.08(</w:t>
+            </w:r>
+            <w:r>
+              <w:rPr>
+                <w:rFonts w:hint="eastAsia"/>
+              </w:rPr>
+              <w:t>화</w:t>
+            </w:r>
+            <w:r>
+              <w:t>)</w:t>
+            </w:r>
+          </w:p>
+        </w:tc>
+        <w:tc>
+          <w:tcPr>
+            <w:tcW w:w="8834" w:type="dxa"/>
+            <w:shd w:val="clear" w:color="auto" w:fill="auto"/>
+          </w:tcPr>
+          <w:p>
+            <w:pPr>
+              <w:cnfStyle w:val="000000100000" w:firstRow="0" w:lastRow="0" w:firstColumn="0" w:lastColumn="0" w:oddVBand="0" w:evenVBand="0" w:oddHBand="1" w:evenHBand="0" w:firstRowFirstColumn="0" w:firstRowLastColumn="0" w:lastRowFirstColumn="0" w:lastRowLastColumn="0"/>
+            </w:pPr>
+            <w:proofErr w:type="spellStart"/>
+            <w:r>
+              <w:rPr>
+                <w:rFonts w:hint="eastAsia"/>
+              </w:rPr>
+              <w:t>피피티</w:t>
+            </w:r>
+            <w:proofErr w:type="spellEnd"/>
+            <w:r>
+              <w:rPr>
+                <w:rFonts w:hint="eastAsia"/>
+              </w:rPr>
+              <w:t xml:space="preserve"> 제작</w:t>
+            </w:r>
+          </w:p>
+          <w:p>
+            <w:pPr>
+              <w:cnfStyle w:val="000000100000" w:firstRow="0" w:lastRow="0" w:firstColumn="0" w:lastColumn="0" w:oddVBand="0" w:evenVBand="0" w:oddHBand="1" w:evenHBand="0" w:firstRowFirstColumn="0" w:firstRowLastColumn="0" w:lastRowFirstColumn="0" w:lastRowLastColumn="0"/>
+              <w:rPr>
+                <w:rFonts w:hint="eastAsia"/>
+              </w:rPr>
+            </w:pPr>
+          </w:p>
+          <w:p>
+            <w:pPr>
+              <w:cnfStyle w:val="000000100000" w:firstRow="0" w:lastRow="0" w:firstColumn="0" w:lastColumn="0" w:oddVBand="0" w:evenVBand="0" w:oddHBand="1" w:evenHBand="0" w:firstRowFirstColumn="0" w:firstRowLastColumn="0" w:lastRowFirstColumn="0" w:lastRowLastColumn="0"/>
+            </w:pPr>
+            <w:proofErr w:type="spellStart"/>
+            <w:r>
+              <w:rPr>
+                <w:rFonts w:hint="eastAsia"/>
+              </w:rPr>
+              <w:t>스킬설명</w:t>
+            </w:r>
+            <w:proofErr w:type="spellEnd"/>
+          </w:p>
+          <w:p>
+            <w:pPr>
+              <w:cnfStyle w:val="000000100000" w:firstRow="0" w:lastRow="0" w:firstColumn="0" w:lastColumn="0" w:oddVBand="0" w:evenVBand="0" w:oddHBand="1" w:evenHBand="0" w:firstRowFirstColumn="0" w:firstRowLastColumn="0" w:lastRowFirstColumn="0" w:lastRowLastColumn="0"/>
+            </w:pPr>
+            <w:proofErr w:type="spellStart"/>
+            <w:r>
+              <w:rPr>
+                <w:rFonts w:hint="eastAsia"/>
+              </w:rPr>
+              <w:t>스킬부가설명</w:t>
+            </w:r>
+            <w:proofErr w:type="spellEnd"/>
+          </w:p>
+          <w:p>
+            <w:pPr>
+              <w:cnfStyle w:val="000000100000" w:firstRow="0" w:lastRow="0" w:firstColumn="0" w:lastColumn="0" w:oddVBand="0" w:evenVBand="0" w:oddHBand="1" w:evenHBand="0" w:firstRowFirstColumn="0" w:firstRowLastColumn="0" w:lastRowFirstColumn="0" w:lastRowLastColumn="0"/>
+            </w:pPr>
+            <w:r>
+              <w:rPr>
+                <w:rFonts w:hint="eastAsia"/>
+              </w:rPr>
+              <w:t>개발일정</w:t>
+            </w:r>
+            <w:r>
+              <w:t xml:space="preserve"> 수정</w:t>
+            </w:r>
+          </w:p>
+          <w:p>
+            <w:pPr>
+              <w:cnfStyle w:val="000000100000" w:firstRow="0" w:lastRow="0" w:firstColumn="0" w:lastColumn="0" w:oddVBand="0" w:evenVBand="0" w:oddHBand="1" w:evenHBand="0" w:firstRowFirstColumn="0" w:firstRowLastColumn="0" w:lastRowFirstColumn="0" w:lastRowLastColumn="0"/>
+            </w:pPr>
+            <w:r>
+              <w:rPr>
+                <w:rFonts w:hint="eastAsia"/>
+              </w:rPr>
+              <w:lastRenderedPageBreak/>
+              <w:t>시장성</w:t>
+            </w:r>
+            <w:r>
+              <w:rPr>
+                <w:rFonts w:hint="eastAsia"/>
+              </w:rPr>
+              <w:t>?</w:t>
+            </w:r>
+          </w:p>
+          <w:p>
+            <w:pPr>
+              <w:cnfStyle w:val="000000100000" w:firstRow="0" w:lastRow="0" w:firstColumn="0" w:lastColumn="0" w:oddVBand="0" w:evenVBand="0" w:oddHBand="1" w:evenHBand="0" w:firstRowFirstColumn="0" w:firstRowLastColumn="0" w:lastRowFirstColumn="0" w:lastRowLastColumn="0"/>
+            </w:pPr>
+          </w:p>
+          <w:p>
+            <w:pPr>
+              <w:cnfStyle w:val="000000100000" w:firstRow="0" w:lastRow="0" w:firstColumn="0" w:lastColumn="0" w:oddVBand="0" w:evenVBand="0" w:oddHBand="1" w:evenHBand="0" w:firstRowFirstColumn="0" w:firstRowLastColumn="0" w:lastRowFirstColumn="0" w:lastRowLastColumn="0"/>
+            </w:pPr>
+            <w:r>
+              <w:rPr>
+                <w:rFonts w:hint="eastAsia"/>
+              </w:rPr>
+              <w:t>교수님께 질문할 것</w:t>
+            </w:r>
+          </w:p>
+          <w:p>
+            <w:pPr>
+              <w:pStyle w:val="a4"/>
+              <w:numPr>
+                <w:ilvl w:val="0"/>
+                <w:numId w:val="5"/>
+              </w:numPr>
+              <w:ind w:leftChars="0"/>
+              <w:cnfStyle w:val="000000100000" w:firstRow="0" w:lastRow="0" w:firstColumn="0" w:lastColumn="0" w:oddVBand="0" w:evenVBand="0" w:oddHBand="1" w:evenHBand="0" w:firstRowFirstColumn="0" w:firstRowLastColumn="0" w:lastRowFirstColumn="0" w:lastRowLastColumn="0"/>
+            </w:pPr>
+            <w:r>
+              <w:rPr>
+                <w:rFonts w:hint="eastAsia"/>
+              </w:rPr>
+              <w:t xml:space="preserve">요즘 추세 </w:t>
+            </w:r>
+            <w:proofErr w:type="spellStart"/>
+            <w:r>
+              <w:rPr>
+                <w:rFonts w:hint="eastAsia"/>
+              </w:rPr>
+              <w:t>데스매치</w:t>
+            </w:r>
+            <w:proofErr w:type="spellEnd"/>
+            <w:r>
+              <w:rPr>
+                <w:rFonts w:hint="eastAsia"/>
+              </w:rPr>
+              <w:t xml:space="preserve"> 어떰?</w:t>
+            </w:r>
+            <w:r>
+              <w:t xml:space="preserve"> </w:t>
+            </w:r>
+            <w:r>
+              <w:rPr>
+                <w:rFonts w:hint="eastAsia"/>
+              </w:rPr>
+              <w:t>시장성은 어떻게 할까?</w:t>
+            </w:r>
+          </w:p>
+          <w:p>
+            <w:pPr>
+              <w:pStyle w:val="a4"/>
+              <w:numPr>
+                <w:ilvl w:val="0"/>
+                <w:numId w:val="5"/>
+              </w:numPr>
+              <w:ind w:leftChars="0"/>
+              <w:cnfStyle w:val="000000100000" w:firstRow="0" w:lastRow="0" w:firstColumn="0" w:lastColumn="0" w:oddVBand="0" w:evenVBand="0" w:oddHBand="1" w:evenHBand="0" w:firstRowFirstColumn="0" w:firstRowLastColumn="0" w:lastRowFirstColumn="0" w:lastRowLastColumn="0"/>
+            </w:pPr>
+            <w:r>
+              <w:rPr>
+                <w:rFonts w:hint="eastAsia"/>
+              </w:rPr>
+              <w:t xml:space="preserve">화려한 스킬이라는 </w:t>
+            </w:r>
+            <w:proofErr w:type="spellStart"/>
+            <w:r>
+              <w:rPr>
+                <w:rFonts w:hint="eastAsia"/>
+              </w:rPr>
+              <w:t>워딩을</w:t>
+            </w:r>
+            <w:proofErr w:type="spellEnd"/>
+            <w:r>
+              <w:rPr>
+                <w:rFonts w:hint="eastAsia"/>
+              </w:rPr>
+              <w:t xml:space="preserve"> 썼는데,</w:t>
+            </w:r>
+            <w:r>
+              <w:t xml:space="preserve"> </w:t>
+            </w:r>
+            <w:r>
+              <w:rPr>
+                <w:rFonts w:hint="eastAsia"/>
+              </w:rPr>
+              <w:t xml:space="preserve">본문에서는 자세한 설명이 없는데 </w:t>
+            </w:r>
+            <w:proofErr w:type="spellStart"/>
+            <w:r>
+              <w:rPr>
+                <w:rFonts w:hint="eastAsia"/>
+              </w:rPr>
+              <w:t>어케생각함</w:t>
+            </w:r>
+            <w:proofErr w:type="spellEnd"/>
+            <w:r>
+              <w:rPr>
+                <w:rFonts w:hint="eastAsia"/>
+              </w:rPr>
+              <w:t>?</w:t>
+            </w:r>
+            <w:r>
+              <w:t xml:space="preserve"> </w:t>
+            </w:r>
+            <w:r>
+              <w:rPr>
+                <w:rFonts w:hint="eastAsia"/>
+              </w:rPr>
+              <w:t>보면 이해할까?</w:t>
+            </w:r>
+          </w:p>
+          <w:p>
+            <w:pPr>
+              <w:pStyle w:val="a4"/>
+              <w:numPr>
+                <w:ilvl w:val="0"/>
+                <w:numId w:val="5"/>
+              </w:numPr>
+              <w:ind w:leftChars="0"/>
+              <w:cnfStyle w:val="000000100000" w:firstRow="0" w:lastRow="0" w:firstColumn="0" w:lastColumn="0" w:oddVBand="0" w:evenVBand="0" w:oddHBand="1" w:evenHBand="0" w:firstRowFirstColumn="0" w:firstRowLastColumn="0" w:lastRowFirstColumn="0" w:lastRowLastColumn="0"/>
+              <w:rPr>
+                <w:rFonts w:hint="eastAsia"/>
+              </w:rPr>
+            </w:pPr>
+            <w:r>
+              <w:rPr>
+                <w:rFonts w:hint="eastAsia"/>
+              </w:rPr>
+              <w:t>줌 발표함?</w:t>
+            </w:r>
+            <w:r>
+              <w:t xml:space="preserve"> </w:t>
+            </w:r>
+            <w:r>
+              <w:rPr>
+                <w:rFonts w:hint="eastAsia"/>
+              </w:rPr>
+              <w:t xml:space="preserve">준비 </w:t>
+            </w:r>
+            <w:proofErr w:type="spellStart"/>
+            <w:r>
+              <w:rPr>
+                <w:rFonts w:hint="eastAsia"/>
+              </w:rPr>
+              <w:t>해야될</w:t>
+            </w:r>
+            <w:proofErr w:type="spellEnd"/>
+            <w:r>
+              <w:rPr>
+                <w:rFonts w:hint="eastAsia"/>
+              </w:rPr>
+              <w:t xml:space="preserve"> 것 있는지?</w:t>
+            </w:r>
+          </w:p>
+          <w:p>
+            <w:pPr>
+              <w:cnfStyle w:val="000000100000" w:firstRow="0" w:lastRow="0" w:firstColumn="0" w:lastColumn="0" w:oddVBand="0" w:evenVBand="0" w:oddHBand="1" w:evenHBand="0" w:firstRowFirstColumn="0" w:firstRowLastColumn="0" w:lastRowFirstColumn="0" w:lastRowLastColumn="0"/>
+              <w:rPr>
+                <w:rFonts w:hint="eastAsia"/>
+              </w:rPr>
             </w:pPr>
           </w:p>
         </w:tc>
@@ -2371,10 +3105,10 @@
     </w:lvl>
   </w:abstractNum>
   <w:abstractNum w:abstractNumId="3" w15:restartNumberingAfterBreak="0">
-    <w:nsid w:val="5910120C"/>
+    <w:nsid w:val="4B4B3783"/>
     <w:multiLevelType w:val="hybridMultilevel"/>
-    <w:tmpl w:val="848EE27C"/>
-    <w:lvl w:ilvl="0" w:tplc="D44C2024">
+    <w:tmpl w:val="03CE78BA"/>
+    <w:lvl w:ilvl="0" w:tplc="0A8AC256">
       <w:start w:val="1"/>
       <w:numFmt w:val="decimal"/>
       <w:lvlText w:val="%1."/>
@@ -2459,6 +3193,95 @@
       </w:pPr>
     </w:lvl>
   </w:abstractNum>
+  <w:abstractNum w:abstractNumId="4" w15:restartNumberingAfterBreak="0">
+    <w:nsid w:val="5910120C"/>
+    <w:multiLevelType w:val="hybridMultilevel"/>
+    <w:tmpl w:val="848EE27C"/>
+    <w:lvl w:ilvl="0" w:tplc="D44C2024">
+      <w:start w:val="1"/>
+      <w:numFmt w:val="decimal"/>
+      <w:lvlText w:val="%1."/>
+      <w:lvlJc w:val="left"/>
+      <w:pPr>
+        <w:ind w:left="760" w:hanging="360"/>
+      </w:pPr>
+      <w:rPr>
+        <w:rFonts w:hint="default"/>
+      </w:rPr>
+    </w:lvl>
+    <w:lvl w:ilvl="1" w:tplc="04090019" w:tentative="1">
+      <w:start w:val="1"/>
+      <w:numFmt w:val="upperLetter"/>
+      <w:lvlText w:val="%2."/>
+      <w:lvlJc w:val="left"/>
+      <w:pPr>
+        <w:ind w:left="1200" w:hanging="400"/>
+      </w:pPr>
+    </w:lvl>
+    <w:lvl w:ilvl="2" w:tplc="0409001B" w:tentative="1">
+      <w:start w:val="1"/>
+      <w:numFmt w:val="lowerRoman"/>
+      <w:lvlText w:val="%3."/>
+      <w:lvlJc w:val="right"/>
+      <w:pPr>
+        <w:ind w:left="1600" w:hanging="400"/>
+      </w:pPr>
+    </w:lvl>
+    <w:lvl w:ilvl="3" w:tplc="0409000F" w:tentative="1">
+      <w:start w:val="1"/>
+      <w:numFmt w:val="decimal"/>
+      <w:lvlText w:val="%4."/>
+      <w:lvlJc w:val="left"/>
+      <w:pPr>
+        <w:ind w:left="2000" w:hanging="400"/>
+      </w:pPr>
+    </w:lvl>
+    <w:lvl w:ilvl="4" w:tplc="04090019" w:tentative="1">
+      <w:start w:val="1"/>
+      <w:numFmt w:val="upperLetter"/>
+      <w:lvlText w:val="%5."/>
+      <w:lvlJc w:val="left"/>
+      <w:pPr>
+        <w:ind w:left="2400" w:hanging="400"/>
+      </w:pPr>
+    </w:lvl>
+    <w:lvl w:ilvl="5" w:tplc="0409001B" w:tentative="1">
+      <w:start w:val="1"/>
+      <w:numFmt w:val="lowerRoman"/>
+      <w:lvlText w:val="%6."/>
+      <w:lvlJc w:val="right"/>
+      <w:pPr>
+        <w:ind w:left="2800" w:hanging="400"/>
+      </w:pPr>
+    </w:lvl>
+    <w:lvl w:ilvl="6" w:tplc="0409000F" w:tentative="1">
+      <w:start w:val="1"/>
+      <w:numFmt w:val="decimal"/>
+      <w:lvlText w:val="%7."/>
+      <w:lvlJc w:val="left"/>
+      <w:pPr>
+        <w:ind w:left="3200" w:hanging="400"/>
+      </w:pPr>
+    </w:lvl>
+    <w:lvl w:ilvl="7" w:tplc="04090019" w:tentative="1">
+      <w:start w:val="1"/>
+      <w:numFmt w:val="upperLetter"/>
+      <w:lvlText w:val="%8."/>
+      <w:lvlJc w:val="left"/>
+      <w:pPr>
+        <w:ind w:left="3600" w:hanging="400"/>
+      </w:pPr>
+    </w:lvl>
+    <w:lvl w:ilvl="8" w:tplc="0409001B" w:tentative="1">
+      <w:start w:val="1"/>
+      <w:numFmt w:val="lowerRoman"/>
+      <w:lvlText w:val="%9."/>
+      <w:lvlJc w:val="right"/>
+      <w:pPr>
+        <w:ind w:left="4000" w:hanging="400"/>
+      </w:pPr>
+    </w:lvl>
+  </w:abstractNum>
   <w:num w:numId="1">
     <w:abstractNumId w:val="2"/>
   </w:num>
@@ -2466,10 +3289,13 @@
     <w:abstractNumId w:val="0"/>
   </w:num>
   <w:num w:numId="3">
-    <w:abstractNumId w:val="3"/>
+    <w:abstractNumId w:val="4"/>
   </w:num>
   <w:num w:numId="4">
     <w:abstractNumId w:val="1"/>
+  </w:num>
+  <w:num w:numId="5">
+    <w:abstractNumId w:val="3"/>
   </w:num>
 </w:numbering>
 </file>
@@ -3311,6 +4137,29 @@
     <w:uiPriority w:val="99"/>
     <w:rsid w:val="006F5CB9"/>
   </w:style>
+  <w:style w:type="character" w:styleId="a7">
+    <w:name w:val="Hyperlink"/>
+    <w:basedOn w:val="a0"/>
+    <w:uiPriority w:val="99"/>
+    <w:unhideWhenUsed/>
+    <w:rsid w:val="00C16B47"/>
+    <w:rPr>
+      <w:color w:val="0563C1" w:themeColor="hyperlink"/>
+      <w:u w:val="single"/>
+    </w:rPr>
+  </w:style>
+  <w:style w:type="character" w:styleId="a8">
+    <w:name w:val="Unresolved Mention"/>
+    <w:basedOn w:val="a0"/>
+    <w:uiPriority w:val="99"/>
+    <w:semiHidden/>
+    <w:unhideWhenUsed/>
+    <w:rsid w:val="00C16B47"/>
+    <w:rPr>
+      <w:color w:val="605E5C"/>
+      <w:shd w:val="clear" w:color="auto" w:fill="E1DFDD"/>
+    </w:rPr>
+  </w:style>
 </w:styles>
 </file>
 

</xml_diff>